<commit_message>
2 2 2 2,5
</commit_message>
<xml_diff>
--- a/Profesionālās izglītības kompetences centrs.docx
+++ b/Profesionālās izglītības kompetences centrs.docx
@@ -1,10 +1,10 @@
 
 <file path=word/document.xml><?xml version="1.0" encoding="utf-8"?>
-<w:document xmlns:wpc="http://schemas.microsoft.com/office/word/2010/wordprocessingCanvas" xmlns:cx="http://schemas.microsoft.com/office/drawing/2014/chartex" xmlns:cx1="http://schemas.microsoft.com/office/drawing/2015/9/8/chartex" xmlns:cx2="http://schemas.microsoft.com/office/drawing/2015/10/21/chartex" xmlns:cx3="http://schemas.microsoft.com/office/drawing/2016/5/9/chartex" xmlns:cx4="http://schemas.microsoft.com/office/drawing/2016/5/10/chartex" xmlns:cx5="http://schemas.microsoft.com/office/drawing/2016/5/11/chartex" xmlns:cx6="http://schemas.microsoft.com/office/drawing/2016/5/12/chartex" xmlns:cx7="http://schemas.microsoft.com/office/drawing/2016/5/13/chartex" xmlns:cx8="http://schemas.microsoft.com/office/drawing/2016/5/14/chartex" xmlns:mc="http://schemas.openxmlformats.org/markup-compatibility/2006" xmlns:aink="http://schemas.microsoft.com/office/drawing/2016/ink" xmlns:am3d="http://schemas.microsoft.com/office/drawing/2017/model3d" xmlns:o="urn:schemas-microsoft-com:office:office" xmlns:oel="http://schemas.microsoft.com/office/2019/extlst" xmlns:r="http://schemas.openxmlformats.org/officeDocument/2006/relationships" xmlns:m="http://schemas.openxmlformats.org/officeDocument/2006/math" xmlns:v="urn:schemas-microsoft-com:vml" xmlns:wp14="http://schemas.microsoft.com/office/word/2010/wordprocessingDrawing" xmlns:wp="http://schemas.openxmlformats.org/drawingml/2006/wordprocessingDrawing" xmlns:w10="urn:schemas-microsoft-com:office:word" xmlns:w="http://schemas.openxmlformats.org/wordprocessingml/2006/main" xmlns:w14="http://schemas.microsoft.com/office/word/2010/wordml" xmlns:w15="http://schemas.microsoft.com/office/word/2012/wordml" xmlns:w16cex="http://schemas.microsoft.com/office/word/2018/wordml/cex" xmlns:w16cid="http://schemas.microsoft.com/office/word/2016/wordml/cid" xmlns:w16="http://schemas.microsoft.com/office/word/2018/wordml" xmlns:w16du="http://schemas.microsoft.com/office/word/2023/wordml/word16du" xmlns:w16sdtdh="http://schemas.microsoft.com/office/word/2020/wordml/sdtdatahash" xmlns:w16se="http://schemas.microsoft.com/office/word/2015/wordml/symex" xmlns:wpg="http://schemas.microsoft.com/office/word/2010/wordprocessingGroup" xmlns:wpi="http://schemas.microsoft.com/office/word/2010/wordprocessingInk" xmlns:wne="http://schemas.microsoft.com/office/word/2006/wordml" xmlns:wps="http://schemas.microsoft.com/office/word/2010/wordprocessingShape" mc:Ignorable="w14 w15 w16se w16cid w16 w16cex w16sdtdh wp14">
+<w:document xmlns:wpc="http://schemas.microsoft.com/office/word/2010/wordprocessingCanvas" xmlns:cx="http://schemas.microsoft.com/office/drawing/2014/chartex" xmlns:mc="http://schemas.openxmlformats.org/markup-compatibility/2006" xmlns:o="urn:schemas-microsoft-com:office:office" xmlns:r="http://schemas.openxmlformats.org/officeDocument/2006/relationships" xmlns:m="http://schemas.openxmlformats.org/officeDocument/2006/math" xmlns:v="urn:schemas-microsoft-com:vml" xmlns:wp14="http://schemas.microsoft.com/office/word/2010/wordprocessingDrawing" xmlns:wp="http://schemas.openxmlformats.org/drawingml/2006/wordprocessingDrawing" xmlns:w10="urn:schemas-microsoft-com:office:word" xmlns:w="http://schemas.openxmlformats.org/wordprocessingml/2006/main" xmlns:w14="http://schemas.microsoft.com/office/word/2010/wordml" xmlns:w15="http://schemas.microsoft.com/office/word/2012/wordml" xmlns:w16se="http://schemas.microsoft.com/office/word/2015/wordml/symex" xmlns:wpg="http://schemas.microsoft.com/office/word/2010/wordprocessingGroup" xmlns:wpi="http://schemas.microsoft.com/office/word/2010/wordprocessingInk" xmlns:wne="http://schemas.microsoft.com/office/word/2006/wordml" xmlns:wps="http://schemas.microsoft.com/office/word/2010/wordprocessingShape" mc:Ignorable="w14 w15 w16se wp14">
   <w:body>
     <w:p>
       <w:pPr>
-        <w:pStyle w:val="Pamatteksts"/>
+        <w:pStyle w:val="BodyText"/>
         <w:spacing w:before="4"/>
         <w:rPr>
           <w:sz w:val="12"/>
@@ -13,7 +13,7 @@
     </w:p>
     <w:p>
       <w:pPr>
-        <w:pStyle w:val="Pamatteksts"/>
+        <w:pStyle w:val="BodyText"/>
         <w:jc w:val="center"/>
         <w:rPr>
           <w:sz w:val="20"/>
@@ -64,7 +64,7 @@
     </w:p>
     <w:p>
       <w:pPr>
-        <w:pStyle w:val="Pamatteksts"/>
+        <w:pStyle w:val="BodyText"/>
         <w:rPr>
           <w:sz w:val="15"/>
         </w:rPr>
@@ -167,7 +167,7 @@
     </w:p>
     <w:p>
       <w:pPr>
-        <w:pStyle w:val="Pamatteksts"/>
+        <w:pStyle w:val="BodyText"/>
         <w:rPr>
           <w:sz w:val="30"/>
         </w:rPr>
@@ -175,7 +175,7 @@
     </w:p>
     <w:p>
       <w:pPr>
-        <w:pStyle w:val="Pamatteksts"/>
+        <w:pStyle w:val="BodyText"/>
         <w:rPr>
           <w:sz w:val="30"/>
         </w:rPr>
@@ -183,7 +183,7 @@
     </w:p>
     <w:p>
       <w:pPr>
-        <w:pStyle w:val="Pamatteksts"/>
+        <w:pStyle w:val="BodyText"/>
         <w:rPr>
           <w:sz w:val="30"/>
         </w:rPr>
@@ -191,7 +191,7 @@
     </w:p>
     <w:p>
       <w:pPr>
-        <w:pStyle w:val="Pamatteksts"/>
+        <w:pStyle w:val="BodyText"/>
         <w:rPr>
           <w:sz w:val="30"/>
         </w:rPr>
@@ -199,7 +199,7 @@
     </w:p>
     <w:p>
       <w:pPr>
-        <w:pStyle w:val="Pamatteksts"/>
+        <w:pStyle w:val="BodyText"/>
         <w:rPr>
           <w:sz w:val="30"/>
         </w:rPr>
@@ -323,7 +323,7 @@
     </w:p>
     <w:p>
       <w:pPr>
-        <w:pStyle w:val="Pamatteksts"/>
+        <w:pStyle w:val="BodyText"/>
         <w:rPr>
           <w:sz w:val="20"/>
         </w:rPr>
@@ -331,7 +331,7 @@
     </w:p>
     <w:p>
       <w:pPr>
-        <w:pStyle w:val="Pamatteksts"/>
+        <w:pStyle w:val="BodyText"/>
         <w:rPr>
           <w:sz w:val="20"/>
         </w:rPr>
@@ -339,7 +339,7 @@
     </w:p>
     <w:p>
       <w:pPr>
-        <w:pStyle w:val="Pamatteksts"/>
+        <w:pStyle w:val="BodyText"/>
         <w:rPr>
           <w:sz w:val="20"/>
         </w:rPr>
@@ -347,7 +347,7 @@
     </w:p>
     <w:p>
       <w:pPr>
-        <w:pStyle w:val="Pamatteksts"/>
+        <w:pStyle w:val="BodyText"/>
         <w:rPr>
           <w:sz w:val="20"/>
         </w:rPr>
@@ -355,7 +355,7 @@
     </w:p>
     <w:p>
       <w:pPr>
-        <w:pStyle w:val="Pamatteksts"/>
+        <w:pStyle w:val="BodyText"/>
         <w:rPr>
           <w:sz w:val="20"/>
         </w:rPr>
@@ -363,7 +363,7 @@
     </w:p>
     <w:p>
       <w:pPr>
-        <w:pStyle w:val="Pamatteksts"/>
+        <w:pStyle w:val="BodyText"/>
         <w:rPr>
           <w:sz w:val="21"/>
         </w:rPr>
@@ -545,7 +545,7 @@
     </w:tbl>
     <w:p>
       <w:pPr>
-        <w:pStyle w:val="Pamatteksts"/>
+        <w:pStyle w:val="BodyText"/>
         <w:rPr>
           <w:sz w:val="20"/>
         </w:rPr>
@@ -553,7 +553,7 @@
     </w:p>
     <w:p>
       <w:pPr>
-        <w:pStyle w:val="Pamatteksts"/>
+        <w:pStyle w:val="BodyText"/>
         <w:rPr>
           <w:sz w:val="20"/>
         </w:rPr>
@@ -561,7 +561,7 @@
     </w:p>
     <w:p>
       <w:pPr>
-        <w:pStyle w:val="Pamatteksts"/>
+        <w:pStyle w:val="BodyText"/>
         <w:rPr>
           <w:sz w:val="20"/>
         </w:rPr>
@@ -569,7 +569,7 @@
     </w:p>
     <w:p>
       <w:pPr>
-        <w:pStyle w:val="Pamatteksts"/>
+        <w:pStyle w:val="BodyText"/>
         <w:rPr>
           <w:sz w:val="20"/>
         </w:rPr>
@@ -577,7 +577,7 @@
     </w:p>
     <w:p>
       <w:pPr>
-        <w:pStyle w:val="Pamatteksts"/>
+        <w:pStyle w:val="BodyText"/>
         <w:spacing w:before="7"/>
         <w:rPr>
           <w:sz w:val="22"/>
@@ -710,7 +710,7 @@
     </w:tbl>
     <w:p>
       <w:pPr>
-        <w:pStyle w:val="Pamatteksts"/>
+        <w:pStyle w:val="BodyText"/>
         <w:rPr>
           <w:sz w:val="20"/>
         </w:rPr>
@@ -718,7 +718,7 @@
     </w:p>
     <w:p>
       <w:pPr>
-        <w:pStyle w:val="Pamatteksts"/>
+        <w:pStyle w:val="BodyText"/>
         <w:rPr>
           <w:sz w:val="20"/>
         </w:rPr>
@@ -726,7 +726,7 @@
     </w:p>
     <w:p>
       <w:pPr>
-        <w:pStyle w:val="Pamatteksts"/>
+        <w:pStyle w:val="BodyText"/>
         <w:rPr>
           <w:sz w:val="20"/>
         </w:rPr>
@@ -734,7 +734,7 @@
     </w:p>
     <w:p>
       <w:pPr>
-        <w:pStyle w:val="Pamatteksts"/>
+        <w:pStyle w:val="BodyText"/>
         <w:rPr>
           <w:sz w:val="20"/>
         </w:rPr>
@@ -742,7 +742,7 @@
     </w:p>
     <w:p>
       <w:pPr>
-        <w:pStyle w:val="Pamatteksts"/>
+        <w:pStyle w:val="BodyText"/>
         <w:rPr>
           <w:sz w:val="20"/>
         </w:rPr>
@@ -750,7 +750,7 @@
     </w:p>
     <w:p>
       <w:pPr>
-        <w:pStyle w:val="Pamatteksts"/>
+        <w:pStyle w:val="BodyText"/>
         <w:rPr>
           <w:sz w:val="20"/>
         </w:rPr>
@@ -758,7 +758,7 @@
     </w:p>
     <w:p>
       <w:pPr>
-        <w:pStyle w:val="Pamatteksts"/>
+        <w:pStyle w:val="BodyText"/>
         <w:rPr>
           <w:sz w:val="20"/>
         </w:rPr>
@@ -766,7 +766,7 @@
     </w:p>
     <w:p>
       <w:pPr>
-        <w:pStyle w:val="Pamatteksts"/>
+        <w:pStyle w:val="BodyText"/>
         <w:rPr>
           <w:sz w:val="20"/>
         </w:rPr>
@@ -774,7 +774,7 @@
     </w:p>
     <w:p>
       <w:pPr>
-        <w:pStyle w:val="Pamatteksts"/>
+        <w:pStyle w:val="BodyText"/>
         <w:rPr>
           <w:sz w:val="20"/>
         </w:rPr>
@@ -782,7 +782,7 @@
     </w:p>
     <w:p>
       <w:pPr>
-        <w:pStyle w:val="Pamatteksts"/>
+        <w:pStyle w:val="BodyText"/>
         <w:rPr>
           <w:sz w:val="20"/>
         </w:rPr>
@@ -790,7 +790,7 @@
     </w:p>
     <w:p>
       <w:pPr>
-        <w:pStyle w:val="Pamatteksts"/>
+        <w:pStyle w:val="BodyText"/>
         <w:spacing w:before="2"/>
         <w:rPr>
           <w:sz w:val="26"/>
@@ -838,7 +838,7 @@
     </w:p>
     <w:p>
       <w:pPr>
-        <w:pStyle w:val="Pamatteksts"/>
+        <w:pStyle w:val="BodyText"/>
         <w:rPr>
           <w:sz w:val="20"/>
         </w:rPr>
@@ -846,7 +846,7 @@
     </w:p>
     <w:p>
       <w:pPr>
-        <w:pStyle w:val="Pamatteksts"/>
+        <w:pStyle w:val="BodyText"/>
         <w:rPr>
           <w:sz w:val="20"/>
         </w:rPr>
@@ -854,7 +854,7 @@
     </w:p>
     <w:p>
       <w:pPr>
-        <w:pStyle w:val="Pamatteksts"/>
+        <w:pStyle w:val="BodyText"/>
         <w:rPr>
           <w:sz w:val="20"/>
         </w:rPr>
@@ -925,17 +925,17 @@
       <w:sdtContent>
         <w:p>
           <w:pPr>
-            <w:pStyle w:val="Saturardtjavirsraksts"/>
+            <w:pStyle w:val="TOCHeading"/>
             <w:spacing w:after="240"/>
             <w:jc w:val="center"/>
             <w:rPr>
-              <w:rStyle w:val="Virsraksts1Rakstz"/>
+              <w:rStyle w:val="Heading1Char"/>
               <w:rFonts w:ascii="Times New Roman" w:hAnsi="Times New Roman" w:cs="Times New Roman"/>
             </w:rPr>
           </w:pPr>
           <w:r>
             <w:rPr>
-              <w:rStyle w:val="Virsraksts1Rakstz"/>
+              <w:rStyle w:val="Heading1Char"/>
               <w:rFonts w:ascii="Times New Roman" w:hAnsi="Times New Roman" w:cs="Times New Roman"/>
             </w:rPr>
             <w:t>Saturs</w:t>
@@ -943,7 +943,7 @@
         </w:p>
         <w:p>
           <w:pPr>
-            <w:pStyle w:val="Saturs1"/>
+            <w:pStyle w:val="TOC1"/>
             <w:tabs>
               <w:tab w:val="right" w:leader="dot" w:pos="8887"/>
             </w:tabs>
@@ -965,7 +965,7 @@
           <w:hyperlink w:anchor="_Toc133285167" w:history="1">
             <w:r>
               <w:rPr>
-                <w:rStyle w:val="Hipersaite"/>
+                <w:rStyle w:val="Hyperlink"/>
                 <w:noProof/>
               </w:rPr>
               <w:t>Ievads</w:t>
@@ -1022,7 +1022,7 @@
         </w:p>
         <w:p>
           <w:pPr>
-            <w:pStyle w:val="Saturs1"/>
+            <w:pStyle w:val="TOC1"/>
             <w:tabs>
               <w:tab w:val="left" w:pos="440"/>
               <w:tab w:val="right" w:leader="dot" w:pos="8887"/>
@@ -1036,7 +1036,7 @@
           <w:hyperlink w:anchor="_Toc133285168" w:history="1">
             <w:r>
               <w:rPr>
-                <w:rStyle w:val="Hipersaite"/>
+                <w:rStyle w:val="Hyperlink"/>
                 <w:noProof/>
               </w:rPr>
               <w:t>1.</w:t>
@@ -1051,7 +1051,7 @@
             </w:r>
             <w:r>
               <w:rPr>
-                <w:rStyle w:val="Hipersaite"/>
+                <w:rStyle w:val="Hyperlink"/>
                 <w:noProof/>
               </w:rPr>
               <w:t>Uzdevuma formulējums</w:t>
@@ -1108,7 +1108,7 @@
         </w:p>
         <w:p>
           <w:pPr>
-            <w:pStyle w:val="Saturs1"/>
+            <w:pStyle w:val="TOC1"/>
             <w:tabs>
               <w:tab w:val="left" w:pos="440"/>
               <w:tab w:val="right" w:leader="dot" w:pos="8887"/>
@@ -1122,7 +1122,7 @@
           <w:hyperlink w:anchor="_Toc133285169" w:history="1">
             <w:r>
               <w:rPr>
-                <w:rStyle w:val="Hipersaite"/>
+                <w:rStyle w:val="Hyperlink"/>
                 <w:noProof/>
               </w:rPr>
               <w:t>2.</w:t>
@@ -1137,7 +1137,7 @@
             </w:r>
             <w:r>
               <w:rPr>
-                <w:rStyle w:val="Hipersaite"/>
+                <w:rStyle w:val="Hyperlink"/>
                 <w:noProof/>
               </w:rPr>
               <w:t>Programmatūras prasību funkcijas</w:t>
@@ -1194,7 +1194,7 @@
         </w:p>
         <w:p>
           <w:pPr>
-            <w:pStyle w:val="Saturs2"/>
+            <w:pStyle w:val="TOC2"/>
             <w:tabs>
               <w:tab w:val="left" w:pos="880"/>
               <w:tab w:val="right" w:leader="dot" w:pos="8887"/>
@@ -1208,7 +1208,7 @@
           <w:hyperlink w:anchor="_Toc133285170" w:history="1">
             <w:r>
               <w:rPr>
-                <w:rStyle w:val="Hipersaite"/>
+                <w:rStyle w:val="Hyperlink"/>
                 <w:noProof/>
               </w:rPr>
               <w:t>2.1.</w:t>
@@ -1223,7 +1223,7 @@
             </w:r>
             <w:r>
               <w:rPr>
-                <w:rStyle w:val="Hipersaite"/>
+                <w:rStyle w:val="Hyperlink"/>
                 <w:noProof/>
               </w:rPr>
               <w:t>Produkta perspektīva</w:t>
@@ -1280,7 +1280,7 @@
         </w:p>
         <w:p>
           <w:pPr>
-            <w:pStyle w:val="Saturs2"/>
+            <w:pStyle w:val="TOC2"/>
             <w:tabs>
               <w:tab w:val="left" w:pos="880"/>
               <w:tab w:val="right" w:leader="dot" w:pos="8887"/>
@@ -1294,7 +1294,7 @@
           <w:hyperlink w:anchor="_Toc133285171" w:history="1">
             <w:r>
               <w:rPr>
-                <w:rStyle w:val="Hipersaite"/>
+                <w:rStyle w:val="Hyperlink"/>
                 <w:noProof/>
               </w:rPr>
               <w:t>2.2.</w:t>
@@ -1309,7 +1309,7 @@
             </w:r>
             <w:r>
               <w:rPr>
-                <w:rStyle w:val="Hipersaite"/>
+                <w:rStyle w:val="Hyperlink"/>
                 <w:noProof/>
               </w:rPr>
               <w:t>Sistēmas funkcionālās prasības</w:t>
@@ -1366,7 +1366,7 @@
         </w:p>
         <w:p>
           <w:pPr>
-            <w:pStyle w:val="Saturs1"/>
+            <w:pStyle w:val="TOC1"/>
             <w:tabs>
               <w:tab w:val="right" w:leader="dot" w:pos="8887"/>
             </w:tabs>
@@ -1379,7 +1379,7 @@
           <w:hyperlink w:anchor="_Toc133285172" w:history="1">
             <w:r>
               <w:rPr>
-                <w:rStyle w:val="Hipersaite"/>
+                <w:rStyle w:val="Hyperlink"/>
                 <w:noProof/>
               </w:rPr>
               <w:t>2.3 Sistēmas nefunkcionālās prasības</w:t>
@@ -1436,7 +1436,7 @@
         </w:p>
         <w:p>
           <w:pPr>
-            <w:pStyle w:val="Saturs3"/>
+            <w:pStyle w:val="TOC3"/>
             <w:tabs>
               <w:tab w:val="right" w:leader="dot" w:pos="8887"/>
             </w:tabs>
@@ -1449,7 +1449,7 @@
           <w:hyperlink w:anchor="_Toc133285173" w:history="1">
             <w:r>
               <w:rPr>
-                <w:rStyle w:val="Hipersaite"/>
+                <w:rStyle w:val="Hyperlink"/>
                 <w:noProof/>
               </w:rPr>
               <w:t>2.3.1. Valoda</w:t>
@@ -1506,7 +1506,7 @@
         </w:p>
         <w:p>
           <w:pPr>
-            <w:pStyle w:val="Saturs3"/>
+            <w:pStyle w:val="TOC3"/>
             <w:tabs>
               <w:tab w:val="right" w:leader="dot" w:pos="8887"/>
             </w:tabs>
@@ -1519,7 +1519,7 @@
           <w:hyperlink w:anchor="_Toc133285174" w:history="1">
             <w:r>
               <w:rPr>
-                <w:rStyle w:val="Hipersaite"/>
+                <w:rStyle w:val="Hyperlink"/>
                 <w:noProof/>
               </w:rPr>
               <w:t>2.3.2. Saderība ar pārlūkprogrammām</w:t>
@@ -1576,7 +1576,7 @@
         </w:p>
         <w:p>
           <w:pPr>
-            <w:pStyle w:val="Saturs3"/>
+            <w:pStyle w:val="TOC3"/>
             <w:tabs>
               <w:tab w:val="right" w:leader="dot" w:pos="8887"/>
             </w:tabs>
@@ -1589,24 +1589,10 @@
           <w:hyperlink w:anchor="_Toc133285175" w:history="1">
             <w:r>
               <w:rPr>
-                <w:rStyle w:val="Hipersaite"/>
-                <w:noProof/>
-              </w:rPr>
-              <w:t>2.3.</w:t>
-            </w:r>
-            <w:r>
-              <w:rPr>
-                <w:rStyle w:val="Hipersaite"/>
-                <w:noProof/>
-              </w:rPr>
-              <w:t>3</w:t>
-            </w:r>
-            <w:r>
-              <w:rPr>
-                <w:rStyle w:val="Hipersaite"/>
-                <w:noProof/>
-              </w:rPr>
-              <w:t>. Drošība</w:t>
+                <w:rStyle w:val="Hyperlink"/>
+                <w:noProof/>
+              </w:rPr>
+              <w:t>2.3.3. Drošība</w:t>
             </w:r>
             <w:r>
               <w:rPr>
@@ -1660,7 +1646,7 @@
         </w:p>
         <w:p>
           <w:pPr>
-            <w:pStyle w:val="Saturs1"/>
+            <w:pStyle w:val="TOC1"/>
             <w:tabs>
               <w:tab w:val="right" w:leader="dot" w:pos="8887"/>
             </w:tabs>
@@ -1673,7 +1659,7 @@
           <w:hyperlink w:anchor="_Toc133285176" w:history="1">
             <w:r>
               <w:rPr>
-                <w:rStyle w:val="Hipersaite"/>
+                <w:rStyle w:val="Hyperlink"/>
                 <w:noProof/>
               </w:rPr>
               <w:t>3. Izstrādes līdzekļu, rīku apraksts un izvēles pamatojums</w:t>
@@ -1791,7 +1777,7 @@
     </w:p>
     <w:p>
       <w:pPr>
-        <w:pStyle w:val="Virsraksts1"/>
+        <w:pStyle w:val="Heading1"/>
         <w:spacing w:after="240"/>
         <w:rPr>
           <w:spacing w:val="-4"/>
@@ -1902,7 +1888,14 @@
           <w:sz w:val="24"/>
           <w:szCs w:val="24"/>
         </w:rPr>
-        <w:t xml:space="preserve">, kas var palīdzēt viņiem uzlabot mācību sasniegumus. </w:t>
+        <w:t>, kas var palīdzēt viņ</w:t>
+      </w:r>
+      <w:r>
+        <w:rPr>
+          <w:sz w:val="24"/>
+          <w:szCs w:val="24"/>
+        </w:rPr>
+        <w:t>iem uzlabot mācību sasniegumus.</w:t>
       </w:r>
     </w:p>
     <w:p>
@@ -1991,7 +1984,7 @@
     </w:p>
     <w:p>
       <w:pPr>
-        <w:pStyle w:val="Virsraksts1"/>
+        <w:pStyle w:val="Heading1"/>
         <w:numPr>
           <w:ilvl w:val="0"/>
           <w:numId w:val="2"/>
@@ -2174,7 +2167,7 @@
     </w:p>
     <w:p>
       <w:pPr>
-        <w:pStyle w:val="Virsraksts1"/>
+        <w:pStyle w:val="Heading1"/>
         <w:numPr>
           <w:ilvl w:val="0"/>
           <w:numId w:val="2"/>
@@ -2204,7 +2197,7 @@
     </w:p>
     <w:p>
       <w:pPr>
-        <w:pStyle w:val="Virsraksts2"/>
+        <w:pStyle w:val="Heading2"/>
         <w:numPr>
           <w:ilvl w:val="1"/>
           <w:numId w:val="2"/>
@@ -2245,7 +2238,7 @@
     </w:p>
     <w:p>
       <w:pPr>
-        <w:pStyle w:val="Virsraksts2"/>
+        <w:pStyle w:val="Heading2"/>
         <w:numPr>
           <w:ilvl w:val="1"/>
           <w:numId w:val="2"/>
@@ -2355,6 +2348,8 @@
         </w:rPr>
         <w:t>Ievaddati:</w:t>
       </w:r>
+      <w:bookmarkStart w:id="11" w:name="_GoBack"/>
+      <w:bookmarkEnd w:id="11"/>
     </w:p>
     <w:p>
       <w:pPr>
@@ -2442,7 +2437,7 @@
     </w:p>
     <w:p>
       <w:pPr>
-        <w:pStyle w:val="Sarakstarindkopa"/>
+        <w:pStyle w:val="ListParagraph"/>
         <w:numPr>
           <w:ilvl w:val="0"/>
           <w:numId w:val="3"/>
@@ -2471,7 +2466,7 @@
     </w:p>
     <w:p>
       <w:pPr>
-        <w:pStyle w:val="Sarakstarindkopa"/>
+        <w:pStyle w:val="ListParagraph"/>
         <w:numPr>
           <w:ilvl w:val="0"/>
           <w:numId w:val="3"/>
@@ -2855,7 +2850,7 @@
     </w:p>
     <w:p>
       <w:pPr>
-        <w:pStyle w:val="Sarakstarindkopa"/>
+        <w:pStyle w:val="ListParagraph"/>
         <w:numPr>
           <w:ilvl w:val="0"/>
           <w:numId w:val="4"/>
@@ -2901,7 +2896,7 @@
     </w:p>
     <w:p>
       <w:pPr>
-        <w:pStyle w:val="Sarakstarindkopa"/>
+        <w:pStyle w:val="ListParagraph"/>
         <w:numPr>
           <w:ilvl w:val="0"/>
           <w:numId w:val="4"/>
@@ -3056,25 +3051,25 @@
           <w:sz w:val="24"/>
           <w:szCs w:val="24"/>
         </w:rPr>
+        <w:t>Mērķis:</w:t>
+      </w:r>
+    </w:p>
+    <w:p>
+      <w:pPr>
+        <w:spacing w:before="30" w:after="30"/>
+        <w:ind w:firstLine="720"/>
+        <w:jc w:val="both"/>
+        <w:rPr>
+          <w:sz w:val="24"/>
+          <w:szCs w:val="24"/>
+        </w:rPr>
+      </w:pPr>
+      <w:r>
+        <w:rPr>
+          <w:sz w:val="24"/>
+          <w:szCs w:val="24"/>
+        </w:rPr>
         <w:lastRenderedPageBreak/>
-        <w:t>Mērķis:</w:t>
-      </w:r>
-    </w:p>
-    <w:p>
-      <w:pPr>
-        <w:spacing w:before="30" w:after="30"/>
-        <w:ind w:firstLine="720"/>
-        <w:jc w:val="both"/>
-        <w:rPr>
-          <w:sz w:val="24"/>
-          <w:szCs w:val="24"/>
-        </w:rPr>
-      </w:pPr>
-      <w:r>
-        <w:rPr>
-          <w:sz w:val="24"/>
-          <w:szCs w:val="24"/>
-        </w:rPr>
         <w:t>Pārslēgties no sākumlapas sadaļas “</w:t>
       </w:r>
       <w:r>
@@ -3300,7 +3295,7 @@
     </w:p>
     <w:p>
       <w:pPr>
-        <w:pStyle w:val="Sarakstarindkopa"/>
+        <w:pStyle w:val="ListParagraph"/>
         <w:numPr>
           <w:ilvl w:val="0"/>
           <w:numId w:val="5"/>
@@ -3322,7 +3317,7 @@
     </w:p>
     <w:p>
       <w:pPr>
-        <w:pStyle w:val="Sarakstarindkopa"/>
+        <w:pStyle w:val="ListParagraph"/>
         <w:numPr>
           <w:ilvl w:val="0"/>
           <w:numId w:val="5"/>
@@ -3487,7 +3482,7 @@
     </w:p>
     <w:p>
       <w:pPr>
-        <w:pStyle w:val="Sarakstarindkopa"/>
+        <w:pStyle w:val="ListParagraph"/>
         <w:numPr>
           <w:ilvl w:val="0"/>
           <w:numId w:val="6"/>
@@ -3509,7 +3504,7 @@
     </w:p>
     <w:p>
       <w:pPr>
-        <w:pStyle w:val="Sarakstarindkopa"/>
+        <w:pStyle w:val="ListParagraph"/>
         <w:numPr>
           <w:ilvl w:val="0"/>
           <w:numId w:val="6"/>
@@ -3692,7 +3687,7 @@
     </w:p>
     <w:p>
       <w:pPr>
-        <w:pStyle w:val="Sarakstarindkopa"/>
+        <w:pStyle w:val="ListParagraph"/>
         <w:numPr>
           <w:ilvl w:val="0"/>
           <w:numId w:val="7"/>
@@ -3714,7 +3709,7 @@
     </w:p>
     <w:p>
       <w:pPr>
-        <w:pStyle w:val="Sarakstarindkopa"/>
+        <w:pStyle w:val="ListParagraph"/>
         <w:numPr>
           <w:ilvl w:val="0"/>
           <w:numId w:val="7"/>
@@ -3731,66 +3726,59 @@
           <w:sz w:val="24"/>
           <w:szCs w:val="24"/>
         </w:rPr>
-        <w:t xml:space="preserve">Datorpeles kreisais taustiņu klikšķis uz navigācijas joslas teksta “Sākumlapa” </w:t>
-      </w:r>
+        <w:t>Datorpeles kreisais taustiņu klikšķis uz navigācijas joslas teksta “Sākumlapa” mājaslapas augšēja labajā stūri.</w:t>
+      </w:r>
+    </w:p>
+    <w:p>
+      <w:pPr>
+        <w:spacing w:before="30" w:after="30"/>
+        <w:jc w:val="both"/>
+        <w:rPr>
+          <w:sz w:val="24"/>
+          <w:szCs w:val="24"/>
+        </w:rPr>
+      </w:pPr>
+      <w:r>
+        <w:rPr>
+          <w:sz w:val="24"/>
+          <w:szCs w:val="24"/>
+        </w:rPr>
+        <w:t>Apstrāde:</w:t>
+      </w:r>
+    </w:p>
+    <w:p>
+      <w:pPr>
+        <w:spacing w:before="30" w:after="30"/>
+        <w:ind w:firstLine="720"/>
+        <w:jc w:val="both"/>
+        <w:rPr>
+          <w:sz w:val="24"/>
+          <w:szCs w:val="24"/>
+        </w:rPr>
+      </w:pPr>
+      <w:r>
+        <w:rPr>
+          <w:sz w:val="24"/>
+          <w:szCs w:val="24"/>
+        </w:rPr>
+        <w:t>Tiek konstatēts klikšķis.</w:t>
+      </w:r>
+    </w:p>
+    <w:p>
+      <w:pPr>
+        <w:spacing w:before="30" w:after="30"/>
+        <w:jc w:val="both"/>
+        <w:rPr>
+          <w:sz w:val="24"/>
+          <w:szCs w:val="24"/>
+        </w:rPr>
+      </w:pPr>
       <w:r>
         <w:rPr>
           <w:sz w:val="24"/>
           <w:szCs w:val="24"/>
         </w:rPr>
         <w:lastRenderedPageBreak/>
-        <w:t>mājaslapas augšēja labajā stūri.</w:t>
-      </w:r>
-    </w:p>
-    <w:p>
-      <w:pPr>
-        <w:spacing w:before="30" w:after="30"/>
-        <w:jc w:val="both"/>
-        <w:rPr>
-          <w:sz w:val="24"/>
-          <w:szCs w:val="24"/>
-        </w:rPr>
-      </w:pPr>
-      <w:r>
-        <w:rPr>
-          <w:sz w:val="24"/>
-          <w:szCs w:val="24"/>
-        </w:rPr>
-        <w:t>Apstrāde:</w:t>
-      </w:r>
-    </w:p>
-    <w:p>
-      <w:pPr>
-        <w:spacing w:before="30" w:after="30"/>
-        <w:ind w:firstLine="720"/>
-        <w:jc w:val="both"/>
-        <w:rPr>
-          <w:sz w:val="24"/>
-          <w:szCs w:val="24"/>
-        </w:rPr>
-      </w:pPr>
-      <w:r>
-        <w:rPr>
-          <w:sz w:val="24"/>
-          <w:szCs w:val="24"/>
-        </w:rPr>
-        <w:t>Tiek konstatēts klikšķis.</w:t>
-      </w:r>
-    </w:p>
-    <w:p>
-      <w:pPr>
-        <w:spacing w:before="30" w:after="30"/>
-        <w:jc w:val="both"/>
-        <w:rPr>
-          <w:sz w:val="24"/>
-          <w:szCs w:val="24"/>
-        </w:rPr>
-      </w:pPr>
-      <w:r>
-        <w:rPr>
-          <w:sz w:val="24"/>
-          <w:szCs w:val="24"/>
-        </w:rPr>
         <w:t>Izvaddati:</w:t>
       </w:r>
     </w:p>
@@ -3915,7 +3903,7 @@
     </w:p>
     <w:p>
       <w:pPr>
-        <w:pStyle w:val="Sarakstarindkopa"/>
+        <w:pStyle w:val="ListParagraph"/>
         <w:numPr>
           <w:ilvl w:val="0"/>
           <w:numId w:val="8"/>
@@ -3937,7 +3925,7 @@
     </w:p>
     <w:p>
       <w:pPr>
-        <w:pStyle w:val="Sarakstarindkopa"/>
+        <w:pStyle w:val="ListParagraph"/>
         <w:numPr>
           <w:ilvl w:val="0"/>
           <w:numId w:val="8"/>
@@ -4102,7 +4090,7 @@
     </w:p>
     <w:p>
       <w:pPr>
-        <w:pStyle w:val="Sarakstarindkopa"/>
+        <w:pStyle w:val="ListParagraph"/>
         <w:numPr>
           <w:ilvl w:val="0"/>
           <w:numId w:val="9"/>
@@ -4124,7 +4112,7 @@
     </w:p>
     <w:p>
       <w:pPr>
-        <w:pStyle w:val="Sarakstarindkopa"/>
+        <w:pStyle w:val="ListParagraph"/>
         <w:numPr>
           <w:ilvl w:val="0"/>
           <w:numId w:val="9"/>
@@ -4312,7 +4300,7 @@
     </w:p>
     <w:p>
       <w:pPr>
-        <w:pStyle w:val="Sarakstarindkopa"/>
+        <w:pStyle w:val="ListParagraph"/>
         <w:numPr>
           <w:ilvl w:val="0"/>
           <w:numId w:val="12"/>
@@ -4355,7 +4343,7 @@
     </w:p>
     <w:p>
       <w:pPr>
-        <w:pStyle w:val="Sarakstarindkopa"/>
+        <w:pStyle w:val="ListParagraph"/>
         <w:numPr>
           <w:ilvl w:val="0"/>
           <w:numId w:val="12"/>
@@ -4496,7 +4484,6 @@
           <w:sz w:val="24"/>
           <w:szCs w:val="24"/>
         </w:rPr>
-        <w:lastRenderedPageBreak/>
         <w:t>Lietotājs var izvēlēties vai ies labot vērtējumu vai tikai mācīties.</w:t>
       </w:r>
     </w:p>
@@ -4537,7 +4524,7 @@
     </w:p>
     <w:p>
       <w:pPr>
-        <w:pStyle w:val="Sarakstarindkopa"/>
+        <w:pStyle w:val="ListParagraph"/>
         <w:numPr>
           <w:ilvl w:val="0"/>
           <w:numId w:val="12"/>
@@ -4559,7 +4546,7 @@
     </w:p>
     <w:p>
       <w:pPr>
-        <w:pStyle w:val="Sarakstarindkopa"/>
+        <w:pStyle w:val="ListParagraph"/>
         <w:numPr>
           <w:ilvl w:val="0"/>
           <w:numId w:val="12"/>
@@ -4593,6 +4580,7 @@
           <w:sz w:val="24"/>
           <w:szCs w:val="24"/>
         </w:rPr>
+        <w:lastRenderedPageBreak/>
         <w:t>Apstrāde:</w:t>
       </w:r>
     </w:p>
@@ -5206,10 +5194,10 @@
     </w:p>
     <w:p>
       <w:pPr>
-        <w:pStyle w:val="Virsraksts1"/>
+        <w:pStyle w:val="Heading1"/>
         <w:spacing w:after="240"/>
       </w:pPr>
-      <w:bookmarkStart w:id="11" w:name="_Toc133285172"/>
+      <w:bookmarkStart w:id="12" w:name="_Toc133285172"/>
       <w:r>
         <w:lastRenderedPageBreak/>
         <w:t>2.3</w:t>
@@ -5223,13 +5211,13 @@
       <w:r>
         <w:t>Sistēmas nefunkcionālās prasības</w:t>
       </w:r>
-      <w:bookmarkEnd w:id="11"/>
-    </w:p>
-    <w:p>
-      <w:pPr>
-        <w:pStyle w:val="Virsraksts3"/>
-      </w:pPr>
-      <w:bookmarkStart w:id="12" w:name="_Toc133285173"/>
+      <w:bookmarkEnd w:id="12"/>
+    </w:p>
+    <w:p>
+      <w:pPr>
+        <w:pStyle w:val="Heading3"/>
+      </w:pPr>
+      <w:bookmarkStart w:id="13" w:name="_Toc133285173"/>
       <w:r>
         <w:t>2.3.1</w:t>
       </w:r>
@@ -5239,7 +5227,7 @@
       <w:r>
         <w:t xml:space="preserve"> Valoda</w:t>
       </w:r>
-      <w:bookmarkEnd w:id="12"/>
+      <w:bookmarkEnd w:id="13"/>
     </w:p>
     <w:p>
       <w:pPr>
@@ -5261,9 +5249,9 @@
     </w:p>
     <w:p>
       <w:pPr>
-        <w:pStyle w:val="Virsraksts3"/>
-      </w:pPr>
-      <w:bookmarkStart w:id="13" w:name="_Toc133285174"/>
+        <w:pStyle w:val="Heading3"/>
+      </w:pPr>
+      <w:bookmarkStart w:id="14" w:name="_Toc133285174"/>
       <w:r>
         <w:t>2.3.2</w:t>
       </w:r>
@@ -5279,7 +5267,7 @@
       <w:r>
         <w:t xml:space="preserve"> ar pārlūkprogrammām</w:t>
       </w:r>
-      <w:bookmarkEnd w:id="13"/>
+      <w:bookmarkEnd w:id="14"/>
     </w:p>
     <w:p>
       <w:pPr>
@@ -5301,9 +5289,9 @@
     </w:p>
     <w:p>
       <w:pPr>
-        <w:pStyle w:val="Virsraksts3"/>
-      </w:pPr>
-      <w:bookmarkStart w:id="14" w:name="_Toc133285175"/>
+        <w:pStyle w:val="Heading3"/>
+      </w:pPr>
+      <w:bookmarkStart w:id="15" w:name="_Toc133285175"/>
       <w:r>
         <w:t>2.3.3</w:t>
       </w:r>
@@ -5313,7 +5301,7 @@
       <w:r>
         <w:t xml:space="preserve"> Drošība</w:t>
       </w:r>
-      <w:bookmarkEnd w:id="14"/>
+      <w:bookmarkEnd w:id="15"/>
     </w:p>
     <w:p>
       <w:pPr>
@@ -5360,7 +5348,7 @@
     </w:p>
     <w:p>
       <w:pPr>
-        <w:pStyle w:val="Virsraksts1"/>
+        <w:pStyle w:val="Heading1"/>
         <w:spacing w:after="240"/>
         <w:rPr>
           <w:bCs/>
@@ -5387,7 +5375,7 @@
     </w:p>
     <w:p>
       <w:pPr>
-        <w:pStyle w:val="Sarakstarindkopa"/>
+        <w:pStyle w:val="ListParagraph"/>
         <w:ind w:left="0" w:firstLine="720"/>
       </w:pPr>
       <w:r>
@@ -5397,7 +5385,7 @@
     <w:p/>
     <w:p>
       <w:pPr>
-        <w:pStyle w:val="Virsraksts1"/>
+        <w:pStyle w:val="Heading1"/>
         <w:spacing w:after="240"/>
       </w:pPr>
       <w:r>
@@ -5407,19 +5395,19 @@
     <w:p/>
     <w:p>
       <w:pPr>
-        <w:pStyle w:val="Virsraksts1"/>
+        <w:pStyle w:val="Heading1"/>
         <w:spacing w:after="240"/>
       </w:pPr>
-      <w:bookmarkStart w:id="15" w:name="_Toc133285176"/>
+      <w:bookmarkStart w:id="16" w:name="_Toc133285176"/>
       <w:r>
         <w:t>3. Izstrādes līdzekļu, rīku apraksts un izvēles pamatojums</w:t>
       </w:r>
-      <w:bookmarkEnd w:id="15"/>
+      <w:bookmarkEnd w:id="16"/>
     </w:p>
     <w:sectPr>
       <w:footerReference w:type="default" r:id="rId10"/>
       <w:pgSz w:w="11906" w:h="16838" w:code="9"/>
-      <w:pgMar w:top="1123" w:right="1123" w:bottom="1123" w:left="1886" w:header="720" w:footer="720" w:gutter="0"/>
+      <w:pgMar w:top="1134" w:right="1134" w:bottom="1134" w:left="1418" w:header="720" w:footer="720" w:gutter="0"/>
       <w:pgNumType w:start="3"/>
       <w:cols w:space="720"/>
       <w:docGrid w:linePitch="360"/>
@@ -5429,7 +5417,7 @@
 </file>
 
 <file path=word/endnotes.xml><?xml version="1.0" encoding="utf-8"?>
-<w:endnotes xmlns:wpc="http://schemas.microsoft.com/office/word/2010/wordprocessingCanvas" xmlns:cx="http://schemas.microsoft.com/office/drawing/2014/chartex" xmlns:cx1="http://schemas.microsoft.com/office/drawing/2015/9/8/chartex" xmlns:cx2="http://schemas.microsoft.com/office/drawing/2015/10/21/chartex" xmlns:cx3="http://schemas.microsoft.com/office/drawing/2016/5/9/chartex" xmlns:cx4="http://schemas.microsoft.com/office/drawing/2016/5/10/chartex" xmlns:cx5="http://schemas.microsoft.com/office/drawing/2016/5/11/chartex" xmlns:cx6="http://schemas.microsoft.com/office/drawing/2016/5/12/chartex" xmlns:cx7="http://schemas.microsoft.com/office/drawing/2016/5/13/chartex" xmlns:cx8="http://schemas.microsoft.com/office/drawing/2016/5/14/chartex" xmlns:mc="http://schemas.openxmlformats.org/markup-compatibility/2006" xmlns:aink="http://schemas.microsoft.com/office/drawing/2016/ink" xmlns:am3d="http://schemas.microsoft.com/office/drawing/2017/model3d" xmlns:o="urn:schemas-microsoft-com:office:office" xmlns:oel="http://schemas.microsoft.com/office/2019/extlst" xmlns:r="http://schemas.openxmlformats.org/officeDocument/2006/relationships" xmlns:m="http://schemas.openxmlformats.org/officeDocument/2006/math" xmlns:v="urn:schemas-microsoft-com:vml" xmlns:wp14="http://schemas.microsoft.com/office/word/2010/wordprocessingDrawing" xmlns:wp="http://schemas.openxmlformats.org/drawingml/2006/wordprocessingDrawing" xmlns:w10="urn:schemas-microsoft-com:office:word" xmlns:w="http://schemas.openxmlformats.org/wordprocessingml/2006/main" xmlns:w14="http://schemas.microsoft.com/office/word/2010/wordml" xmlns:w15="http://schemas.microsoft.com/office/word/2012/wordml" xmlns:w16cex="http://schemas.microsoft.com/office/word/2018/wordml/cex" xmlns:w16cid="http://schemas.microsoft.com/office/word/2016/wordml/cid" xmlns:w16="http://schemas.microsoft.com/office/word/2018/wordml" xmlns:w16du="http://schemas.microsoft.com/office/word/2023/wordml/word16du" xmlns:w16sdtdh="http://schemas.microsoft.com/office/word/2020/wordml/sdtdatahash" xmlns:w16se="http://schemas.microsoft.com/office/word/2015/wordml/symex" xmlns:wpg="http://schemas.microsoft.com/office/word/2010/wordprocessingGroup" xmlns:wpi="http://schemas.microsoft.com/office/word/2010/wordprocessingInk" xmlns:wne="http://schemas.microsoft.com/office/word/2006/wordml" xmlns:wps="http://schemas.microsoft.com/office/word/2010/wordprocessingShape" mc:Ignorable="w14 w15 w16se w16cid w16 w16cex w16sdtdh wp14">
+<w:endnotes xmlns:wpc="http://schemas.microsoft.com/office/word/2010/wordprocessingCanvas" xmlns:cx="http://schemas.microsoft.com/office/drawing/2014/chartex" xmlns:mc="http://schemas.openxmlformats.org/markup-compatibility/2006" xmlns:o="urn:schemas-microsoft-com:office:office" xmlns:r="http://schemas.openxmlformats.org/officeDocument/2006/relationships" xmlns:m="http://schemas.openxmlformats.org/officeDocument/2006/math" xmlns:v="urn:schemas-microsoft-com:vml" xmlns:wp14="http://schemas.microsoft.com/office/word/2010/wordprocessingDrawing" xmlns:wp="http://schemas.openxmlformats.org/drawingml/2006/wordprocessingDrawing" xmlns:w10="urn:schemas-microsoft-com:office:word" xmlns:w="http://schemas.openxmlformats.org/wordprocessingml/2006/main" xmlns:w14="http://schemas.microsoft.com/office/word/2010/wordml" xmlns:w15="http://schemas.microsoft.com/office/word/2012/wordml" xmlns:w16se="http://schemas.microsoft.com/office/word/2015/wordml/symex" xmlns:wpg="http://schemas.microsoft.com/office/word/2010/wordprocessingGroup" xmlns:wpi="http://schemas.microsoft.com/office/word/2010/wordprocessingInk" xmlns:wne="http://schemas.microsoft.com/office/word/2006/wordml" xmlns:wps="http://schemas.microsoft.com/office/word/2010/wordprocessingShape" mc:Ignorable="w14 w15 w16se wp14">
   <w:endnote w:type="separator" w:id="-1">
     <w:p>
       <w:r>
@@ -5448,22 +5436,22 @@
 </file>
 
 <file path=word/footer1.xml><?xml version="1.0" encoding="utf-8"?>
-<w:ftr xmlns:wpc="http://schemas.microsoft.com/office/word/2010/wordprocessingCanvas" xmlns:cx="http://schemas.microsoft.com/office/drawing/2014/chartex" xmlns:cx1="http://schemas.microsoft.com/office/drawing/2015/9/8/chartex" xmlns:cx2="http://schemas.microsoft.com/office/drawing/2015/10/21/chartex" xmlns:cx3="http://schemas.microsoft.com/office/drawing/2016/5/9/chartex" xmlns:cx4="http://schemas.microsoft.com/office/drawing/2016/5/10/chartex" xmlns:cx5="http://schemas.microsoft.com/office/drawing/2016/5/11/chartex" xmlns:cx6="http://schemas.microsoft.com/office/drawing/2016/5/12/chartex" xmlns:cx7="http://schemas.microsoft.com/office/drawing/2016/5/13/chartex" xmlns:cx8="http://schemas.microsoft.com/office/drawing/2016/5/14/chartex" xmlns:mc="http://schemas.openxmlformats.org/markup-compatibility/2006" xmlns:aink="http://schemas.microsoft.com/office/drawing/2016/ink" xmlns:am3d="http://schemas.microsoft.com/office/drawing/2017/model3d" xmlns:o="urn:schemas-microsoft-com:office:office" xmlns:oel="http://schemas.microsoft.com/office/2019/extlst" xmlns:r="http://schemas.openxmlformats.org/officeDocument/2006/relationships" xmlns:m="http://schemas.openxmlformats.org/officeDocument/2006/math" xmlns:v="urn:schemas-microsoft-com:vml" xmlns:wp14="http://schemas.microsoft.com/office/word/2010/wordprocessingDrawing" xmlns:wp="http://schemas.openxmlformats.org/drawingml/2006/wordprocessingDrawing" xmlns:w10="urn:schemas-microsoft-com:office:word" xmlns:w="http://schemas.openxmlformats.org/wordprocessingml/2006/main" xmlns:w14="http://schemas.microsoft.com/office/word/2010/wordml" xmlns:w15="http://schemas.microsoft.com/office/word/2012/wordml" xmlns:w16cex="http://schemas.microsoft.com/office/word/2018/wordml/cex" xmlns:w16cid="http://schemas.microsoft.com/office/word/2016/wordml/cid" xmlns:w16="http://schemas.microsoft.com/office/word/2018/wordml" xmlns:w16du="http://schemas.microsoft.com/office/word/2023/wordml/word16du" xmlns:w16sdtdh="http://schemas.microsoft.com/office/word/2020/wordml/sdtdatahash" xmlns:w16se="http://schemas.microsoft.com/office/word/2015/wordml/symex" xmlns:wpg="http://schemas.microsoft.com/office/word/2010/wordprocessingGroup" xmlns:wpi="http://schemas.microsoft.com/office/word/2010/wordprocessingInk" xmlns:wne="http://schemas.microsoft.com/office/word/2006/wordml" xmlns:wps="http://schemas.microsoft.com/office/word/2010/wordprocessingShape" mc:Ignorable="w14 w15 w16se w16cid w16 w16cex w16sdtdh wp14">
+<w:ftr xmlns:wpc="http://schemas.microsoft.com/office/word/2010/wordprocessingCanvas" xmlns:cx="http://schemas.microsoft.com/office/drawing/2014/chartex" xmlns:mc="http://schemas.openxmlformats.org/markup-compatibility/2006" xmlns:o="urn:schemas-microsoft-com:office:office" xmlns:r="http://schemas.openxmlformats.org/officeDocument/2006/relationships" xmlns:m="http://schemas.openxmlformats.org/officeDocument/2006/math" xmlns:v="urn:schemas-microsoft-com:vml" xmlns:wp14="http://schemas.microsoft.com/office/word/2010/wordprocessingDrawing" xmlns:wp="http://schemas.openxmlformats.org/drawingml/2006/wordprocessingDrawing" xmlns:w10="urn:schemas-microsoft-com:office:word" xmlns:w="http://schemas.openxmlformats.org/wordprocessingml/2006/main" xmlns:w14="http://schemas.microsoft.com/office/word/2010/wordml" xmlns:w15="http://schemas.microsoft.com/office/word/2012/wordml" xmlns:w16se="http://schemas.microsoft.com/office/word/2015/wordml/symex" xmlns:wpg="http://schemas.microsoft.com/office/word/2010/wordprocessingGroup" xmlns:wpi="http://schemas.microsoft.com/office/word/2010/wordprocessingInk" xmlns:wne="http://schemas.microsoft.com/office/word/2006/wordml" xmlns:wps="http://schemas.microsoft.com/office/word/2010/wordprocessingShape" mc:Ignorable="w14 w15 w16se wp14">
   <w:p>
     <w:pPr>
-      <w:pStyle w:val="Kjene"/>
+      <w:pStyle w:val="Footer"/>
     </w:pPr>
   </w:p>
   <w:p>
     <w:pPr>
-      <w:pStyle w:val="Kjene"/>
+      <w:pStyle w:val="Footer"/>
     </w:pPr>
   </w:p>
 </w:ftr>
 </file>
 
 <file path=word/footer2.xml><?xml version="1.0" encoding="utf-8"?>
-<w:ftr xmlns:wpc="http://schemas.microsoft.com/office/word/2010/wordprocessingCanvas" xmlns:cx="http://schemas.microsoft.com/office/drawing/2014/chartex" xmlns:cx1="http://schemas.microsoft.com/office/drawing/2015/9/8/chartex" xmlns:cx2="http://schemas.microsoft.com/office/drawing/2015/10/21/chartex" xmlns:cx3="http://schemas.microsoft.com/office/drawing/2016/5/9/chartex" xmlns:cx4="http://schemas.microsoft.com/office/drawing/2016/5/10/chartex" xmlns:cx5="http://schemas.microsoft.com/office/drawing/2016/5/11/chartex" xmlns:cx6="http://schemas.microsoft.com/office/drawing/2016/5/12/chartex" xmlns:cx7="http://schemas.microsoft.com/office/drawing/2016/5/13/chartex" xmlns:cx8="http://schemas.microsoft.com/office/drawing/2016/5/14/chartex" xmlns:mc="http://schemas.openxmlformats.org/markup-compatibility/2006" xmlns:aink="http://schemas.microsoft.com/office/drawing/2016/ink" xmlns:am3d="http://schemas.microsoft.com/office/drawing/2017/model3d" xmlns:o="urn:schemas-microsoft-com:office:office" xmlns:oel="http://schemas.microsoft.com/office/2019/extlst" xmlns:r="http://schemas.openxmlformats.org/officeDocument/2006/relationships" xmlns:m="http://schemas.openxmlformats.org/officeDocument/2006/math" xmlns:v="urn:schemas-microsoft-com:vml" xmlns:wp14="http://schemas.microsoft.com/office/word/2010/wordprocessingDrawing" xmlns:wp="http://schemas.openxmlformats.org/drawingml/2006/wordprocessingDrawing" xmlns:w10="urn:schemas-microsoft-com:office:word" xmlns:w="http://schemas.openxmlformats.org/wordprocessingml/2006/main" xmlns:w14="http://schemas.microsoft.com/office/word/2010/wordml" xmlns:w15="http://schemas.microsoft.com/office/word/2012/wordml" xmlns:w16cex="http://schemas.microsoft.com/office/word/2018/wordml/cex" xmlns:w16cid="http://schemas.microsoft.com/office/word/2016/wordml/cid" xmlns:w16="http://schemas.microsoft.com/office/word/2018/wordml" xmlns:w16du="http://schemas.microsoft.com/office/word/2023/wordml/word16du" xmlns:w16sdtdh="http://schemas.microsoft.com/office/word/2020/wordml/sdtdatahash" xmlns:w16se="http://schemas.microsoft.com/office/word/2015/wordml/symex" xmlns:wpg="http://schemas.microsoft.com/office/word/2010/wordprocessingGroup" xmlns:wpi="http://schemas.microsoft.com/office/word/2010/wordprocessingInk" xmlns:wne="http://schemas.microsoft.com/office/word/2006/wordml" xmlns:wps="http://schemas.microsoft.com/office/word/2010/wordprocessingShape" mc:Ignorable="w14 w15 w16se w16cid w16 w16cex w16sdtdh wp14">
+<w:ftr xmlns:wpc="http://schemas.microsoft.com/office/word/2010/wordprocessingCanvas" xmlns:cx="http://schemas.microsoft.com/office/drawing/2014/chartex" xmlns:mc="http://schemas.openxmlformats.org/markup-compatibility/2006" xmlns:o="urn:schemas-microsoft-com:office:office" xmlns:r="http://schemas.openxmlformats.org/officeDocument/2006/relationships" xmlns:m="http://schemas.openxmlformats.org/officeDocument/2006/math" xmlns:v="urn:schemas-microsoft-com:vml" xmlns:wp14="http://schemas.microsoft.com/office/word/2010/wordprocessingDrawing" xmlns:wp="http://schemas.openxmlformats.org/drawingml/2006/wordprocessingDrawing" xmlns:w10="urn:schemas-microsoft-com:office:word" xmlns:w="http://schemas.openxmlformats.org/wordprocessingml/2006/main" xmlns:w14="http://schemas.microsoft.com/office/word/2010/wordml" xmlns:w15="http://schemas.microsoft.com/office/word/2012/wordml" xmlns:w16se="http://schemas.microsoft.com/office/word/2015/wordml/symex" xmlns:wpg="http://schemas.microsoft.com/office/word/2010/wordprocessingGroup" xmlns:wpi="http://schemas.microsoft.com/office/word/2010/wordprocessingInk" xmlns:wne="http://schemas.microsoft.com/office/word/2006/wordml" xmlns:wps="http://schemas.microsoft.com/office/word/2010/wordprocessingShape" mc:Ignorable="w14 w15 w16se wp14">
   <w:sdt>
     <w:sdtPr>
       <w:id w:val="-1098870954"/>
@@ -5472,10 +5460,11 @@
         <w:docPartUnique/>
       </w:docPartObj>
     </w:sdtPr>
+    <w:sdtEndPr/>
     <w:sdtContent>
       <w:p>
         <w:pPr>
-          <w:pStyle w:val="Kjene"/>
+          <w:pStyle w:val="Footer"/>
           <w:jc w:val="center"/>
         </w:pPr>
         <w:r>
@@ -5488,7 +5477,10 @@
           <w:fldChar w:fldCharType="separate"/>
         </w:r>
         <w:r>
-          <w:t>2</w:t>
+          <w:rPr>
+            <w:noProof/>
+          </w:rPr>
+          <w:t>6</w:t>
         </w:r>
         <w:r>
           <w:fldChar w:fldCharType="end"/>
@@ -5501,14 +5493,14 @@
   </w:sdt>
   <w:p>
     <w:pPr>
-      <w:pStyle w:val="Kjene"/>
+      <w:pStyle w:val="Footer"/>
     </w:pPr>
   </w:p>
 </w:ftr>
 </file>
 
 <file path=word/footnotes.xml><?xml version="1.0" encoding="utf-8"?>
-<w:footnotes xmlns:wpc="http://schemas.microsoft.com/office/word/2010/wordprocessingCanvas" xmlns:cx="http://schemas.microsoft.com/office/drawing/2014/chartex" xmlns:cx1="http://schemas.microsoft.com/office/drawing/2015/9/8/chartex" xmlns:cx2="http://schemas.microsoft.com/office/drawing/2015/10/21/chartex" xmlns:cx3="http://schemas.microsoft.com/office/drawing/2016/5/9/chartex" xmlns:cx4="http://schemas.microsoft.com/office/drawing/2016/5/10/chartex" xmlns:cx5="http://schemas.microsoft.com/office/drawing/2016/5/11/chartex" xmlns:cx6="http://schemas.microsoft.com/office/drawing/2016/5/12/chartex" xmlns:cx7="http://schemas.microsoft.com/office/drawing/2016/5/13/chartex" xmlns:cx8="http://schemas.microsoft.com/office/drawing/2016/5/14/chartex" xmlns:mc="http://schemas.openxmlformats.org/markup-compatibility/2006" xmlns:aink="http://schemas.microsoft.com/office/drawing/2016/ink" xmlns:am3d="http://schemas.microsoft.com/office/drawing/2017/model3d" xmlns:o="urn:schemas-microsoft-com:office:office" xmlns:oel="http://schemas.microsoft.com/office/2019/extlst" xmlns:r="http://schemas.openxmlformats.org/officeDocument/2006/relationships" xmlns:m="http://schemas.openxmlformats.org/officeDocument/2006/math" xmlns:v="urn:schemas-microsoft-com:vml" xmlns:wp14="http://schemas.microsoft.com/office/word/2010/wordprocessingDrawing" xmlns:wp="http://schemas.openxmlformats.org/drawingml/2006/wordprocessingDrawing" xmlns:w10="urn:schemas-microsoft-com:office:word" xmlns:w="http://schemas.openxmlformats.org/wordprocessingml/2006/main" xmlns:w14="http://schemas.microsoft.com/office/word/2010/wordml" xmlns:w15="http://schemas.microsoft.com/office/word/2012/wordml" xmlns:w16cex="http://schemas.microsoft.com/office/word/2018/wordml/cex" xmlns:w16cid="http://schemas.microsoft.com/office/word/2016/wordml/cid" xmlns:w16="http://schemas.microsoft.com/office/word/2018/wordml" xmlns:w16du="http://schemas.microsoft.com/office/word/2023/wordml/word16du" xmlns:w16sdtdh="http://schemas.microsoft.com/office/word/2020/wordml/sdtdatahash" xmlns:w16se="http://schemas.microsoft.com/office/word/2015/wordml/symex" xmlns:wpg="http://schemas.microsoft.com/office/word/2010/wordprocessingGroup" xmlns:wpi="http://schemas.microsoft.com/office/word/2010/wordprocessingInk" xmlns:wne="http://schemas.microsoft.com/office/word/2006/wordml" xmlns:wps="http://schemas.microsoft.com/office/word/2010/wordprocessingShape" mc:Ignorable="w14 w15 w16se w16cid w16 w16cex w16sdtdh wp14">
+<w:footnotes xmlns:wpc="http://schemas.microsoft.com/office/word/2010/wordprocessingCanvas" xmlns:cx="http://schemas.microsoft.com/office/drawing/2014/chartex" xmlns:mc="http://schemas.openxmlformats.org/markup-compatibility/2006" xmlns:o="urn:schemas-microsoft-com:office:office" xmlns:r="http://schemas.openxmlformats.org/officeDocument/2006/relationships" xmlns:m="http://schemas.openxmlformats.org/officeDocument/2006/math" xmlns:v="urn:schemas-microsoft-com:vml" xmlns:wp14="http://schemas.microsoft.com/office/word/2010/wordprocessingDrawing" xmlns:wp="http://schemas.openxmlformats.org/drawingml/2006/wordprocessingDrawing" xmlns:w10="urn:schemas-microsoft-com:office:word" xmlns:w="http://schemas.openxmlformats.org/wordprocessingml/2006/main" xmlns:w14="http://schemas.microsoft.com/office/word/2010/wordml" xmlns:w15="http://schemas.microsoft.com/office/word/2012/wordml" xmlns:w16se="http://schemas.microsoft.com/office/word/2015/wordml/symex" xmlns:wpg="http://schemas.microsoft.com/office/word/2010/wordprocessingGroup" xmlns:wpi="http://schemas.microsoft.com/office/word/2010/wordprocessingInk" xmlns:wne="http://schemas.microsoft.com/office/word/2006/wordml" xmlns:wps="http://schemas.microsoft.com/office/word/2010/wordprocessingShape" mc:Ignorable="w14 w15 w16se wp14">
   <w:footnote w:type="separator" w:id="-1">
     <w:p>
       <w:r>
@@ -5527,7 +5519,7 @@
 </file>
 
 <file path=word/numbering.xml><?xml version="1.0" encoding="utf-8"?>
-<w:numbering xmlns:wpc="http://schemas.microsoft.com/office/word/2010/wordprocessingCanvas" xmlns:cx="http://schemas.microsoft.com/office/drawing/2014/chartex" xmlns:cx1="http://schemas.microsoft.com/office/drawing/2015/9/8/chartex" xmlns:cx2="http://schemas.microsoft.com/office/drawing/2015/10/21/chartex" xmlns:cx3="http://schemas.microsoft.com/office/drawing/2016/5/9/chartex" xmlns:cx4="http://schemas.microsoft.com/office/drawing/2016/5/10/chartex" xmlns:cx5="http://schemas.microsoft.com/office/drawing/2016/5/11/chartex" xmlns:cx6="http://schemas.microsoft.com/office/drawing/2016/5/12/chartex" xmlns:cx7="http://schemas.microsoft.com/office/drawing/2016/5/13/chartex" xmlns:cx8="http://schemas.microsoft.com/office/drawing/2016/5/14/chartex" xmlns:mc="http://schemas.openxmlformats.org/markup-compatibility/2006" xmlns:aink="http://schemas.microsoft.com/office/drawing/2016/ink" xmlns:am3d="http://schemas.microsoft.com/office/drawing/2017/model3d" xmlns:o="urn:schemas-microsoft-com:office:office" xmlns:oel="http://schemas.microsoft.com/office/2019/extlst" xmlns:r="http://schemas.openxmlformats.org/officeDocument/2006/relationships" xmlns:m="http://schemas.openxmlformats.org/officeDocument/2006/math" xmlns:v="urn:schemas-microsoft-com:vml" xmlns:wp14="http://schemas.microsoft.com/office/word/2010/wordprocessingDrawing" xmlns:wp="http://schemas.openxmlformats.org/drawingml/2006/wordprocessingDrawing" xmlns:w10="urn:schemas-microsoft-com:office:word" xmlns:w="http://schemas.openxmlformats.org/wordprocessingml/2006/main" xmlns:w14="http://schemas.microsoft.com/office/word/2010/wordml" xmlns:w15="http://schemas.microsoft.com/office/word/2012/wordml" xmlns:w16cex="http://schemas.microsoft.com/office/word/2018/wordml/cex" xmlns:w16cid="http://schemas.microsoft.com/office/word/2016/wordml/cid" xmlns:w16="http://schemas.microsoft.com/office/word/2018/wordml" xmlns:w16du="http://schemas.microsoft.com/office/word/2023/wordml/word16du" xmlns:w16sdtdh="http://schemas.microsoft.com/office/word/2020/wordml/sdtdatahash" xmlns:w16se="http://schemas.microsoft.com/office/word/2015/wordml/symex" xmlns:wpg="http://schemas.microsoft.com/office/word/2010/wordprocessingGroup" xmlns:wpi="http://schemas.microsoft.com/office/word/2010/wordprocessingInk" xmlns:wne="http://schemas.microsoft.com/office/word/2006/wordml" xmlns:wps="http://schemas.microsoft.com/office/word/2010/wordprocessingShape" mc:Ignorable="w14 w15 w16se w16cid w16 w16cex w16sdtdh wp14">
+<w:numbering xmlns:wpc="http://schemas.microsoft.com/office/word/2010/wordprocessingCanvas" xmlns:cx="http://schemas.microsoft.com/office/drawing/2014/chartex" xmlns:mc="http://schemas.openxmlformats.org/markup-compatibility/2006" xmlns:o="urn:schemas-microsoft-com:office:office" xmlns:r="http://schemas.openxmlformats.org/officeDocument/2006/relationships" xmlns:m="http://schemas.openxmlformats.org/officeDocument/2006/math" xmlns:v="urn:schemas-microsoft-com:vml" xmlns:wp14="http://schemas.microsoft.com/office/word/2010/wordprocessingDrawing" xmlns:wp="http://schemas.openxmlformats.org/drawingml/2006/wordprocessingDrawing" xmlns:w10="urn:schemas-microsoft-com:office:word" xmlns:w="http://schemas.openxmlformats.org/wordprocessingml/2006/main" xmlns:w14="http://schemas.microsoft.com/office/word/2010/wordml" xmlns:w15="http://schemas.microsoft.com/office/word/2012/wordml" xmlns:w16se="http://schemas.microsoft.com/office/word/2015/wordml/symex" xmlns:wpg="http://schemas.microsoft.com/office/word/2010/wordprocessingGroup" xmlns:wpi="http://schemas.microsoft.com/office/word/2010/wordprocessingInk" xmlns:wne="http://schemas.microsoft.com/office/word/2006/wordml" xmlns:wps="http://schemas.microsoft.com/office/word/2010/wordprocessingShape" mc:Ignorable="w14 w15 w16se wp14">
   <w:abstractNum w:abstractNumId="0" w15:restartNumberingAfterBreak="0">
     <w:nsid w:val="12B562FE"/>
     <w:multiLevelType w:val="hybridMultilevel"/>
@@ -6717,50 +6709,50 @@
       </w:pPr>
     </w:lvl>
   </w:abstractNum>
-  <w:num w:numId="1" w16cid:durableId="839394642">
+  <w:num w:numId="1">
     <w:abstractNumId w:val="7"/>
   </w:num>
-  <w:num w:numId="2" w16cid:durableId="117994685">
+  <w:num w:numId="2">
     <w:abstractNumId w:val="2"/>
   </w:num>
-  <w:num w:numId="3" w16cid:durableId="1136144195">
+  <w:num w:numId="3">
     <w:abstractNumId w:val="3"/>
   </w:num>
-  <w:num w:numId="4" w16cid:durableId="522406987">
+  <w:num w:numId="4">
     <w:abstractNumId w:val="5"/>
   </w:num>
-  <w:num w:numId="5" w16cid:durableId="626011273">
+  <w:num w:numId="5">
     <w:abstractNumId w:val="10"/>
   </w:num>
-  <w:num w:numId="6" w16cid:durableId="138227308">
+  <w:num w:numId="6">
     <w:abstractNumId w:val="12"/>
   </w:num>
-  <w:num w:numId="7" w16cid:durableId="257982167">
+  <w:num w:numId="7">
     <w:abstractNumId w:val="1"/>
   </w:num>
-  <w:num w:numId="8" w16cid:durableId="991063444">
+  <w:num w:numId="8">
     <w:abstractNumId w:val="6"/>
   </w:num>
-  <w:num w:numId="9" w16cid:durableId="141772671">
+  <w:num w:numId="9">
     <w:abstractNumId w:val="0"/>
   </w:num>
-  <w:num w:numId="10" w16cid:durableId="1172374329">
+  <w:num w:numId="10">
     <w:abstractNumId w:val="9"/>
   </w:num>
-  <w:num w:numId="11" w16cid:durableId="75368943">
+  <w:num w:numId="11">
     <w:abstractNumId w:val="11"/>
   </w:num>
-  <w:num w:numId="12" w16cid:durableId="1454398164">
+  <w:num w:numId="12">
     <w:abstractNumId w:val="4"/>
   </w:num>
-  <w:num w:numId="13" w16cid:durableId="1820917957">
+  <w:num w:numId="13">
     <w:abstractNumId w:val="8"/>
   </w:num>
 </w:numbering>
 </file>
 
 <file path=word/styles.xml><?xml version="1.0" encoding="utf-8"?>
-<w:styles xmlns:mc="http://schemas.openxmlformats.org/markup-compatibility/2006" xmlns:r="http://schemas.openxmlformats.org/officeDocument/2006/relationships" xmlns:w="http://schemas.openxmlformats.org/wordprocessingml/2006/main" xmlns:w14="http://schemas.microsoft.com/office/word/2010/wordml" xmlns:w15="http://schemas.microsoft.com/office/word/2012/wordml" xmlns:w16cex="http://schemas.microsoft.com/office/word/2018/wordml/cex" xmlns:w16cid="http://schemas.microsoft.com/office/word/2016/wordml/cid" xmlns:w16="http://schemas.microsoft.com/office/word/2018/wordml" xmlns:w16sdtdh="http://schemas.microsoft.com/office/word/2020/wordml/sdtdatahash" xmlns:w16se="http://schemas.microsoft.com/office/word/2015/wordml/symex" mc:Ignorable="w14 w15 w16se w16cid w16 w16cex w16sdtdh">
+<w:styles xmlns:mc="http://schemas.openxmlformats.org/markup-compatibility/2006" xmlns:r="http://schemas.openxmlformats.org/officeDocument/2006/relationships" xmlns:w="http://schemas.openxmlformats.org/wordprocessingml/2006/main" xmlns:w14="http://schemas.microsoft.com/office/word/2010/wordml" xmlns:w15="http://schemas.microsoft.com/office/word/2012/wordml" xmlns:w16se="http://schemas.microsoft.com/office/word/2015/wordml/symex" mc:Ignorable="w14 w15 w16se">
   <w:docDefaults>
     <w:rPrDefault>
       <w:rPr>
@@ -6777,7 +6769,7 @@
       </w:pPr>
     </w:pPrDefault>
   </w:docDefaults>
-  <w:latentStyles w:defLockedState="0" w:defUIPriority="99" w:defSemiHidden="0" w:defUnhideWhenUsed="0" w:defQFormat="0" w:count="376">
+  <w:latentStyles w:defLockedState="0" w:defUIPriority="99" w:defSemiHidden="0" w:defUnhideWhenUsed="0" w:defQFormat="0" w:count="371">
     <w:lsdException w:name="Normal" w:uiPriority="1" w:qFormat="1"/>
     <w:lsdException w:name="heading 1" w:uiPriority="9" w:qFormat="1"/>
     <w:lsdException w:name="heading 2" w:semiHidden="1" w:uiPriority="9" w:unhideWhenUsed="1" w:qFormat="1"/>
@@ -7149,13 +7141,8 @@
     <w:lsdException w:name="List Table 5 Dark Accent 6" w:uiPriority="50"/>
     <w:lsdException w:name="List Table 6 Colorful Accent 6" w:uiPriority="51"/>
     <w:lsdException w:name="List Table 7 Colorful Accent 6" w:uiPriority="52"/>
-    <w:lsdException w:name="Mention" w:semiHidden="1" w:unhideWhenUsed="1"/>
-    <w:lsdException w:name="Smart Hyperlink" w:semiHidden="1" w:unhideWhenUsed="1"/>
-    <w:lsdException w:name="Hashtag" w:semiHidden="1" w:unhideWhenUsed="1"/>
-    <w:lsdException w:name="Unresolved Mention" w:semiHidden="1" w:unhideWhenUsed="1"/>
-    <w:lsdException w:name="Smart Link" w:semiHidden="1" w:unhideWhenUsed="1"/>
   </w:latentStyles>
-  <w:style w:type="paragraph" w:default="1" w:styleId="Parasts">
+  <w:style w:type="paragraph" w:default="1" w:styleId="Normal">
     <w:name w:val="Normal"/>
     <w:uiPriority w:val="1"/>
     <w:qFormat/>
@@ -7171,11 +7158,11 @@
       <w14:ligatures w14:val="none"/>
     </w:rPr>
   </w:style>
-  <w:style w:type="paragraph" w:styleId="Virsraksts1">
+  <w:style w:type="paragraph" w:styleId="Heading1">
     <w:name w:val="heading 1"/>
-    <w:basedOn w:val="Parasts"/>
-    <w:next w:val="Parasts"/>
-    <w:link w:val="Virsraksts1Rakstz"/>
+    <w:basedOn w:val="Normal"/>
+    <w:next w:val="Normal"/>
+    <w:link w:val="Heading1Char"/>
     <w:uiPriority w:val="9"/>
     <w:qFormat/>
     <w:rsid w:val="007A5D2A"/>
@@ -7194,11 +7181,11 @@
       <w:szCs w:val="32"/>
     </w:rPr>
   </w:style>
-  <w:style w:type="paragraph" w:styleId="Virsraksts2">
+  <w:style w:type="paragraph" w:styleId="Heading2">
     <w:name w:val="heading 2"/>
-    <w:basedOn w:val="Parasts"/>
-    <w:next w:val="Parasts"/>
-    <w:link w:val="Virsraksts2Rakstz"/>
+    <w:basedOn w:val="Normal"/>
+    <w:next w:val="Normal"/>
+    <w:link w:val="Heading2Char"/>
     <w:uiPriority w:val="9"/>
     <w:unhideWhenUsed/>
     <w:qFormat/>
@@ -7218,11 +7205,11 @@
       <w:szCs w:val="26"/>
     </w:rPr>
   </w:style>
-  <w:style w:type="paragraph" w:styleId="Virsraksts3">
+  <w:style w:type="paragraph" w:styleId="Heading3">
     <w:name w:val="heading 3"/>
-    <w:basedOn w:val="Parasts"/>
-    <w:next w:val="Parasts"/>
-    <w:link w:val="Virsraksts3Rakstz"/>
+    <w:basedOn w:val="Normal"/>
+    <w:next w:val="Normal"/>
+    <w:link w:val="Heading3Char"/>
     <w:uiPriority w:val="9"/>
     <w:unhideWhenUsed/>
     <w:qFormat/>
@@ -7241,13 +7228,13 @@
       <w:szCs w:val="24"/>
     </w:rPr>
   </w:style>
-  <w:style w:type="character" w:default="1" w:styleId="Noklusjumarindkopasfonts">
+  <w:style w:type="character" w:default="1" w:styleId="DefaultParagraphFont">
     <w:name w:val="Default Paragraph Font"/>
     <w:uiPriority w:val="1"/>
     <w:semiHidden/>
     <w:unhideWhenUsed/>
   </w:style>
-  <w:style w:type="table" w:default="1" w:styleId="Parastatabula">
+  <w:style w:type="table" w:default="1" w:styleId="TableNormal">
     <w:name w:val="Normal Table"/>
     <w:uiPriority w:val="99"/>
     <w:semiHidden/>
@@ -7262,16 +7249,16 @@
       </w:tblCellMar>
     </w:tblPr>
   </w:style>
-  <w:style w:type="numbering" w:default="1" w:styleId="Bezsaraksta">
+  <w:style w:type="numbering" w:default="1" w:styleId="NoList">
     <w:name w:val="No List"/>
     <w:uiPriority w:val="99"/>
     <w:semiHidden/>
     <w:unhideWhenUsed/>
   </w:style>
-  <w:style w:type="paragraph" w:styleId="Pamatteksts">
+  <w:style w:type="paragraph" w:styleId="BodyText">
     <w:name w:val="Body Text"/>
-    <w:basedOn w:val="Parasts"/>
-    <w:link w:val="PamattekstsRakstz"/>
+    <w:basedOn w:val="Normal"/>
+    <w:link w:val="BodyTextChar"/>
     <w:uiPriority w:val="1"/>
     <w:qFormat/>
     <w:rsid w:val="007A5D2A"/>
@@ -7280,10 +7267,10 @@
       <w:szCs w:val="24"/>
     </w:rPr>
   </w:style>
-  <w:style w:type="character" w:customStyle="1" w:styleId="PamattekstsRakstz">
-    <w:name w:val="Pamatteksts Rakstz."/>
-    <w:basedOn w:val="Noklusjumarindkopasfonts"/>
-    <w:link w:val="Pamatteksts"/>
+  <w:style w:type="character" w:customStyle="1" w:styleId="BodyTextChar">
+    <w:name w:val="Body Text Char"/>
+    <w:basedOn w:val="DefaultParagraphFont"/>
+    <w:link w:val="BodyText"/>
     <w:uiPriority w:val="1"/>
     <w:rsid w:val="007A5D2A"/>
     <w:rPr>
@@ -7295,15 +7282,15 @@
   </w:style>
   <w:style w:type="paragraph" w:customStyle="1" w:styleId="TableParagraph">
     <w:name w:val="Table Paragraph"/>
-    <w:basedOn w:val="Parasts"/>
+    <w:basedOn w:val="Normal"/>
     <w:uiPriority w:val="1"/>
     <w:qFormat/>
     <w:rsid w:val="007A5D2A"/>
   </w:style>
-  <w:style w:type="paragraph" w:styleId="Galvene">
+  <w:style w:type="paragraph" w:styleId="Header">
     <w:name w:val="header"/>
-    <w:basedOn w:val="Parasts"/>
-    <w:link w:val="GalveneRakstz"/>
+    <w:basedOn w:val="Normal"/>
+    <w:link w:val="HeaderChar"/>
     <w:uiPriority w:val="99"/>
     <w:unhideWhenUsed/>
     <w:rsid w:val="007A5D2A"/>
@@ -7314,10 +7301,10 @@
       </w:tabs>
     </w:pPr>
   </w:style>
-  <w:style w:type="character" w:customStyle="1" w:styleId="GalveneRakstz">
-    <w:name w:val="Galvene Rakstz."/>
-    <w:basedOn w:val="Noklusjumarindkopasfonts"/>
-    <w:link w:val="Galvene"/>
+  <w:style w:type="character" w:customStyle="1" w:styleId="HeaderChar">
+    <w:name w:val="Header Char"/>
+    <w:basedOn w:val="DefaultParagraphFont"/>
+    <w:link w:val="Header"/>
     <w:uiPriority w:val="99"/>
     <w:rsid w:val="007A5D2A"/>
     <w:rPr>
@@ -7325,10 +7312,10 @@
       <w14:ligatures w14:val="none"/>
     </w:rPr>
   </w:style>
-  <w:style w:type="paragraph" w:styleId="Kjene">
+  <w:style w:type="paragraph" w:styleId="Footer">
     <w:name w:val="footer"/>
-    <w:basedOn w:val="Parasts"/>
-    <w:link w:val="KjeneRakstz"/>
+    <w:basedOn w:val="Normal"/>
+    <w:link w:val="FooterChar"/>
     <w:uiPriority w:val="99"/>
     <w:unhideWhenUsed/>
     <w:rsid w:val="007A5D2A"/>
@@ -7339,10 +7326,10 @@
       </w:tabs>
     </w:pPr>
   </w:style>
-  <w:style w:type="character" w:customStyle="1" w:styleId="KjeneRakstz">
-    <w:name w:val="Kājene Rakstz."/>
-    <w:basedOn w:val="Noklusjumarindkopasfonts"/>
-    <w:link w:val="Kjene"/>
+  <w:style w:type="character" w:customStyle="1" w:styleId="FooterChar">
+    <w:name w:val="Footer Char"/>
+    <w:basedOn w:val="DefaultParagraphFont"/>
+    <w:link w:val="Footer"/>
     <w:uiPriority w:val="99"/>
     <w:rsid w:val="007A5D2A"/>
     <w:rPr>
@@ -7350,10 +7337,10 @@
       <w14:ligatures w14:val="none"/>
     </w:rPr>
   </w:style>
-  <w:style w:type="character" w:customStyle="1" w:styleId="Virsraksts1Rakstz">
-    <w:name w:val="Virsraksts 1 Rakstz."/>
-    <w:basedOn w:val="Noklusjumarindkopasfonts"/>
-    <w:link w:val="Virsraksts1"/>
+  <w:style w:type="character" w:customStyle="1" w:styleId="Heading1Char">
+    <w:name w:val="Heading 1 Char"/>
+    <w:basedOn w:val="DefaultParagraphFont"/>
+    <w:link w:val="Heading1"/>
     <w:uiPriority w:val="9"/>
     <w:rsid w:val="007A5D2A"/>
     <w:rPr>
@@ -7365,9 +7352,9 @@
       <w14:ligatures w14:val="none"/>
     </w:rPr>
   </w:style>
-  <w:style w:type="paragraph" w:styleId="Sarakstarindkopa">
+  <w:style w:type="paragraph" w:styleId="ListParagraph">
     <w:name w:val="List Paragraph"/>
-    <w:basedOn w:val="Parasts"/>
+    <w:basedOn w:val="Normal"/>
     <w:uiPriority w:val="34"/>
     <w:qFormat/>
     <w:rsid w:val="007A5D2A"/>
@@ -7376,10 +7363,10 @@
       <w:contextualSpacing/>
     </w:pPr>
   </w:style>
-  <w:style w:type="paragraph" w:styleId="Saturardtjavirsraksts">
+  <w:style w:type="paragraph" w:styleId="TOCHeading">
     <w:name w:val="TOC Heading"/>
-    <w:basedOn w:val="Virsraksts1"/>
-    <w:next w:val="Parasts"/>
+    <w:basedOn w:val="Heading1"/>
+    <w:next w:val="Normal"/>
     <w:uiPriority w:val="39"/>
     <w:unhideWhenUsed/>
     <w:qFormat/>
@@ -7398,10 +7385,10 @@
       <w:lang w:eastAsia="lv-LV"/>
     </w:rPr>
   </w:style>
-  <w:style w:type="paragraph" w:styleId="Saturs1">
+  <w:style w:type="paragraph" w:styleId="TOC1">
     <w:name w:val="toc 1"/>
-    <w:basedOn w:val="Parasts"/>
-    <w:next w:val="Parasts"/>
+    <w:basedOn w:val="Normal"/>
+    <w:next w:val="Normal"/>
     <w:autoRedefine/>
     <w:uiPriority w:val="39"/>
     <w:unhideWhenUsed/>
@@ -7410,9 +7397,9 @@
       <w:spacing w:after="100"/>
     </w:pPr>
   </w:style>
-  <w:style w:type="character" w:styleId="Hipersaite">
+  <w:style w:type="character" w:styleId="Hyperlink">
     <w:name w:val="Hyperlink"/>
-    <w:basedOn w:val="Noklusjumarindkopasfonts"/>
+    <w:basedOn w:val="DefaultParagraphFont"/>
     <w:uiPriority w:val="99"/>
     <w:unhideWhenUsed/>
     <w:rsid w:val="007A5D2A"/>
@@ -7421,10 +7408,10 @@
       <w:u w:val="single"/>
     </w:rPr>
   </w:style>
-  <w:style w:type="character" w:customStyle="1" w:styleId="Virsraksts2Rakstz">
-    <w:name w:val="Virsraksts 2 Rakstz."/>
-    <w:basedOn w:val="Noklusjumarindkopasfonts"/>
-    <w:link w:val="Virsraksts2"/>
+  <w:style w:type="character" w:customStyle="1" w:styleId="Heading2Char">
+    <w:name w:val="Heading 2 Char"/>
+    <w:basedOn w:val="DefaultParagraphFont"/>
+    <w:link w:val="Heading2"/>
     <w:uiPriority w:val="9"/>
     <w:rsid w:val="007A5D2A"/>
     <w:rPr>
@@ -7436,10 +7423,10 @@
       <w14:ligatures w14:val="none"/>
     </w:rPr>
   </w:style>
-  <w:style w:type="paragraph" w:styleId="Saturs2">
+  <w:style w:type="paragraph" w:styleId="TOC2">
     <w:name w:val="toc 2"/>
-    <w:basedOn w:val="Parasts"/>
-    <w:next w:val="Parasts"/>
+    <w:basedOn w:val="Normal"/>
+    <w:next w:val="Normal"/>
     <w:autoRedefine/>
     <w:uiPriority w:val="39"/>
     <w:unhideWhenUsed/>
@@ -7449,10 +7436,10 @@
       <w:ind w:left="220"/>
     </w:pPr>
   </w:style>
-  <w:style w:type="character" w:customStyle="1" w:styleId="Virsraksts3Rakstz">
-    <w:name w:val="Virsraksts 3 Rakstz."/>
-    <w:basedOn w:val="Noklusjumarindkopasfonts"/>
-    <w:link w:val="Virsraksts3"/>
+  <w:style w:type="character" w:customStyle="1" w:styleId="Heading3Char">
+    <w:name w:val="Heading 3 Char"/>
+    <w:basedOn w:val="DefaultParagraphFont"/>
+    <w:link w:val="Heading3"/>
     <w:uiPriority w:val="9"/>
     <w:rsid w:val="001E1AFA"/>
     <w:rPr>
@@ -7464,10 +7451,10 @@
       <w14:ligatures w14:val="none"/>
     </w:rPr>
   </w:style>
-  <w:style w:type="paragraph" w:styleId="Saturs3">
+  <w:style w:type="paragraph" w:styleId="TOC3">
     <w:name w:val="toc 3"/>
-    <w:basedOn w:val="Parasts"/>
-    <w:next w:val="Parasts"/>
+    <w:basedOn w:val="Normal"/>
+    <w:next w:val="Normal"/>
     <w:autoRedefine/>
     <w:uiPriority w:val="39"/>
     <w:unhideWhenUsed/>
@@ -7780,7 +7767,7 @@
 </file>
 
 <file path=customXml/itemProps1.xml><?xml version="1.0" encoding="utf-8"?>
-<ds:datastoreItem xmlns:ds="http://schemas.openxmlformats.org/officeDocument/2006/customXml" ds:itemID="{26BB13C8-73EF-42C2-B48F-D1EAAA03D46B}">
+<ds:datastoreItem xmlns:ds="http://schemas.openxmlformats.org/officeDocument/2006/customXml" ds:itemID="{52051B22-F2B7-460E-B770-1AC0B527CAF8}">
   <ds:schemaRefs>
     <ds:schemaRef ds:uri="http://schemas.openxmlformats.org/officeDocument/2006/bibliography"/>
   </ds:schemaRefs>

</xml_diff>